<commit_message>
Added to Reddit Suspicious Accounts Tasks
</commit_message>
<xml_diff>
--- a/Reddit Suspicious Accounts Tasks.docx
+++ b/Reddit Suspicious Accounts Tasks.docx
@@ -1,6 +1,6 @@
 
 <file path=word/document.xml><?xml version="1.0" encoding="utf-8"?>
-<w:document xmlns:wpc="http://schemas.microsoft.com/office/word/2010/wordprocessingCanvas" xmlns:cx="http://schemas.microsoft.com/office/drawing/2014/chartex" xmlns:cx1="http://schemas.microsoft.com/office/drawing/2015/9/8/chartex" xmlns:cx2="http://schemas.microsoft.com/office/drawing/2015/10/21/chartex" xmlns:cx3="http://schemas.microsoft.com/office/drawing/2016/5/9/chartex" xmlns:cx4="http://schemas.microsoft.com/office/drawing/2016/5/10/chartex" xmlns:cx5="http://schemas.microsoft.com/office/drawing/2016/5/11/chartex" xmlns:cx6="http://schemas.microsoft.com/office/drawing/2016/5/12/chartex" xmlns:cx7="http://schemas.microsoft.com/office/drawing/2016/5/13/chartex" xmlns:cx8="http://schemas.microsoft.com/office/drawing/2016/5/14/chartex" xmlns:mc="http://schemas.openxmlformats.org/markup-compatibility/2006" xmlns:aink="http://schemas.microsoft.com/office/drawing/2016/ink" xmlns:am3d="http://schemas.microsoft.com/office/drawing/2017/model3d" xmlns:o="urn:schemas-microsoft-com:office:office" xmlns:r="http://schemas.openxmlformats.org/officeDocument/2006/relationships" xmlns:m="http://schemas.openxmlformats.org/officeDocument/2006/math" xmlns:v="urn:schemas-microsoft-com:vml" xmlns:wp14="http://schemas.microsoft.com/office/word/2010/wordprocessingDrawing" xmlns:wp="http://schemas.openxmlformats.org/drawingml/2006/wordprocessingDrawing" xmlns:w10="urn:schemas-microsoft-com:office:word" xmlns:w="http://schemas.openxmlformats.org/wordprocessingml/2006/main" xmlns:w14="http://schemas.microsoft.com/office/word/2010/wordml" xmlns:w15="http://schemas.microsoft.com/office/word/2012/wordml" xmlns:w16cid="http://schemas.microsoft.com/office/word/2016/wordml/cid" xmlns:w16se="http://schemas.microsoft.com/office/word/2015/wordml/symex" xmlns:wpg="http://schemas.microsoft.com/office/word/2010/wordprocessingGroup" xmlns:wpi="http://schemas.microsoft.com/office/word/2010/wordprocessingInk" xmlns:wne="http://schemas.microsoft.com/office/word/2006/wordml" xmlns:wps="http://schemas.microsoft.com/office/word/2010/wordprocessingShape" mc:Ignorable="w14 w15 w16se w16cid wp14">
+<w:document xmlns:wpc="http://schemas.microsoft.com/office/word/2010/wordprocessingCanvas" xmlns:cx="http://schemas.microsoft.com/office/drawing/2014/chartex" xmlns:cx1="http://schemas.microsoft.com/office/drawing/2015/9/8/chartex" xmlns:mc="http://schemas.openxmlformats.org/markup-compatibility/2006" xmlns:o="urn:schemas-microsoft-com:office:office" xmlns:r="http://schemas.openxmlformats.org/officeDocument/2006/relationships" xmlns:m="http://schemas.openxmlformats.org/officeDocument/2006/math" xmlns:v="urn:schemas-microsoft-com:vml" xmlns:wp14="http://schemas.microsoft.com/office/word/2010/wordprocessingDrawing" xmlns:wp="http://schemas.openxmlformats.org/drawingml/2006/wordprocessingDrawing" xmlns:w10="urn:schemas-microsoft-com:office:word" xmlns:w="http://schemas.openxmlformats.org/wordprocessingml/2006/main" xmlns:w14="http://schemas.microsoft.com/office/word/2010/wordml" xmlns:w15="http://schemas.microsoft.com/office/word/2012/wordml" xmlns:w16se="http://schemas.microsoft.com/office/word/2015/wordml/symex" xmlns:wpg="http://schemas.microsoft.com/office/word/2010/wordprocessingGroup" xmlns:wpi="http://schemas.microsoft.com/office/word/2010/wordprocessingInk" xmlns:wne="http://schemas.microsoft.com/office/word/2006/wordml" xmlns:wps="http://schemas.microsoft.com/office/word/2010/wordprocessingShape" mc:Ignorable="w14 w15 w16se wp14">
   <w:body>
     <w:p>
       <w:pPr>
@@ -31,12 +31,12 @@
       <w:pPr>
         <w:pStyle w:val="ListParagraph"/>
         <w:numPr>
-          <w:ilvl w:val="0"/>
+          <w:ilvl w:val="1"/>
           <w:numId w:val="4"/>
         </w:numPr>
       </w:pPr>
       <w:r>
-        <w:t>% of posts and comments at subreddit, maybe per account per subreddit</w:t>
+        <w:t>Try to figure out what their first language is.</w:t>
       </w:r>
     </w:p>
     <w:p>
@@ -48,7 +48,19 @@
         </w:numPr>
       </w:pPr>
       <w:r>
-        <w:t>Some similarity between post/comment content and karma (upvotes/downvotes)</w:t>
+        <w:t>% of posts and comments at subreddit, maybe per account per subreddit</w:t>
+      </w:r>
+    </w:p>
+    <w:p>
+      <w:pPr>
+        <w:pStyle w:val="ListParagraph"/>
+        <w:numPr>
+          <w:ilvl w:val="1"/>
+          <w:numId w:val="4"/>
+        </w:numPr>
+      </w:pPr>
+      <w:r>
+        <w:t>Where they are posting and commenting</w:t>
       </w:r>
     </w:p>
     <w:p>
@@ -60,7 +72,31 @@
         </w:numPr>
       </w:pPr>
       <w:r>
-        <w:t>Search for any claims of where they are from.</w:t>
+        <w:t>Some similarity between post/comment content and karma (upvotes/downvotes)</w:t>
+      </w:r>
+    </w:p>
+    <w:p>
+      <w:pPr>
+        <w:pStyle w:val="ListParagraph"/>
+        <w:numPr>
+          <w:ilvl w:val="1"/>
+          <w:numId w:val="4"/>
+        </w:numPr>
+      </w:pPr>
+      <w:r>
+        <w:t>What posts gained traction</w:t>
+      </w:r>
+    </w:p>
+    <w:p>
+      <w:pPr>
+        <w:pStyle w:val="ListParagraph"/>
+        <w:numPr>
+          <w:ilvl w:val="2"/>
+          <w:numId w:val="4"/>
+        </w:numPr>
+      </w:pPr>
+      <w:r>
+        <w:t>If more than x upvotes, some type of analysis, similarity</w:t>
       </w:r>
     </w:p>
     <w:p>
@@ -72,6 +108,24 @@
         </w:numPr>
       </w:pPr>
       <w:r>
+        <w:t>Search for any claims of where they are from.</w:t>
+      </w:r>
+    </w:p>
+    <w:p>
+      <w:pPr>
+        <w:pStyle w:val="ListParagraph"/>
+        <w:numPr>
+          <w:ilvl w:val="0"/>
+          <w:numId w:val="4"/>
+        </w:numPr>
+        <w:rPr>
+          <w:highlight w:val="yellow"/>
+        </w:rPr>
+      </w:pPr>
+      <w:r>
+        <w:rPr>
+          <w:highlight w:val="yellow"/>
+        </w:rPr>
         <w:t>Possibly use findings to try and detect unknown suspicious accounts</w:t>
       </w:r>
     </w:p>
@@ -90,7 +144,7 @@
 </file>
 
 <file path=word/endnotes.xml><?xml version="1.0" encoding="utf-8"?>
-<w:endnotes xmlns:wpc="http://schemas.microsoft.com/office/word/2010/wordprocessingCanvas" xmlns:cx="http://schemas.microsoft.com/office/drawing/2014/chartex" xmlns:cx1="http://schemas.microsoft.com/office/drawing/2015/9/8/chartex" xmlns:cx2="http://schemas.microsoft.com/office/drawing/2015/10/21/chartex" xmlns:cx3="http://schemas.microsoft.com/office/drawing/2016/5/9/chartex" xmlns:cx4="http://schemas.microsoft.com/office/drawing/2016/5/10/chartex" xmlns:cx5="http://schemas.microsoft.com/office/drawing/2016/5/11/chartex" xmlns:cx6="http://schemas.microsoft.com/office/drawing/2016/5/12/chartex" xmlns:cx7="http://schemas.microsoft.com/office/drawing/2016/5/13/chartex" xmlns:cx8="http://schemas.microsoft.com/office/drawing/2016/5/14/chartex" xmlns:mc="http://schemas.openxmlformats.org/markup-compatibility/2006" xmlns:aink="http://schemas.microsoft.com/office/drawing/2016/ink" xmlns:am3d="http://schemas.microsoft.com/office/drawing/2017/model3d" xmlns:o="urn:schemas-microsoft-com:office:office" xmlns:r="http://schemas.openxmlformats.org/officeDocument/2006/relationships" xmlns:m="http://schemas.openxmlformats.org/officeDocument/2006/math" xmlns:v="urn:schemas-microsoft-com:vml" xmlns:wp14="http://schemas.microsoft.com/office/word/2010/wordprocessingDrawing" xmlns:wp="http://schemas.openxmlformats.org/drawingml/2006/wordprocessingDrawing" xmlns:w10="urn:schemas-microsoft-com:office:word" xmlns:w="http://schemas.openxmlformats.org/wordprocessingml/2006/main" xmlns:w14="http://schemas.microsoft.com/office/word/2010/wordml" xmlns:w15="http://schemas.microsoft.com/office/word/2012/wordml" xmlns:w16cid="http://schemas.microsoft.com/office/word/2016/wordml/cid" xmlns:w16se="http://schemas.microsoft.com/office/word/2015/wordml/symex" xmlns:wpg="http://schemas.microsoft.com/office/word/2010/wordprocessingGroup" xmlns:wpi="http://schemas.microsoft.com/office/word/2010/wordprocessingInk" xmlns:wne="http://schemas.microsoft.com/office/word/2006/wordml" xmlns:wps="http://schemas.microsoft.com/office/word/2010/wordprocessingShape" mc:Ignorable="w14 w15 w16se w16cid wp14">
+<w:endnotes xmlns:wpc="http://schemas.microsoft.com/office/word/2010/wordprocessingCanvas" xmlns:cx="http://schemas.microsoft.com/office/drawing/2014/chartex" xmlns:cx1="http://schemas.microsoft.com/office/drawing/2015/9/8/chartex" xmlns:mc="http://schemas.openxmlformats.org/markup-compatibility/2006" xmlns:o="urn:schemas-microsoft-com:office:office" xmlns:r="http://schemas.openxmlformats.org/officeDocument/2006/relationships" xmlns:m="http://schemas.openxmlformats.org/officeDocument/2006/math" xmlns:v="urn:schemas-microsoft-com:vml" xmlns:wp14="http://schemas.microsoft.com/office/word/2010/wordprocessingDrawing" xmlns:wp="http://schemas.openxmlformats.org/drawingml/2006/wordprocessingDrawing" xmlns:w10="urn:schemas-microsoft-com:office:word" xmlns:w="http://schemas.openxmlformats.org/wordprocessingml/2006/main" xmlns:w14="http://schemas.microsoft.com/office/word/2010/wordml" xmlns:w15="http://schemas.microsoft.com/office/word/2012/wordml" xmlns:w16se="http://schemas.microsoft.com/office/word/2015/wordml/symex" xmlns:wpg="http://schemas.microsoft.com/office/word/2010/wordprocessingGroup" xmlns:wpi="http://schemas.microsoft.com/office/word/2010/wordprocessingInk" xmlns:wne="http://schemas.microsoft.com/office/word/2006/wordml" xmlns:wps="http://schemas.microsoft.com/office/word/2010/wordprocessingShape" mc:Ignorable="w14 w15 w16se wp14">
   <w:endnote w:type="separator" w:id="-1">
     <w:p>
       <w:pPr>
@@ -115,7 +169,7 @@
 </file>
 
 <file path=word/footnotes.xml><?xml version="1.0" encoding="utf-8"?>
-<w:footnotes xmlns:wpc="http://schemas.microsoft.com/office/word/2010/wordprocessingCanvas" xmlns:cx="http://schemas.microsoft.com/office/drawing/2014/chartex" xmlns:cx1="http://schemas.microsoft.com/office/drawing/2015/9/8/chartex" xmlns:cx2="http://schemas.microsoft.com/office/drawing/2015/10/21/chartex" xmlns:cx3="http://schemas.microsoft.com/office/drawing/2016/5/9/chartex" xmlns:cx4="http://schemas.microsoft.com/office/drawing/2016/5/10/chartex" xmlns:cx5="http://schemas.microsoft.com/office/drawing/2016/5/11/chartex" xmlns:cx6="http://schemas.microsoft.com/office/drawing/2016/5/12/chartex" xmlns:cx7="http://schemas.microsoft.com/office/drawing/2016/5/13/chartex" xmlns:cx8="http://schemas.microsoft.com/office/drawing/2016/5/14/chartex" xmlns:mc="http://schemas.openxmlformats.org/markup-compatibility/2006" xmlns:aink="http://schemas.microsoft.com/office/drawing/2016/ink" xmlns:am3d="http://schemas.microsoft.com/office/drawing/2017/model3d" xmlns:o="urn:schemas-microsoft-com:office:office" xmlns:r="http://schemas.openxmlformats.org/officeDocument/2006/relationships" xmlns:m="http://schemas.openxmlformats.org/officeDocument/2006/math" xmlns:v="urn:schemas-microsoft-com:vml" xmlns:wp14="http://schemas.microsoft.com/office/word/2010/wordprocessingDrawing" xmlns:wp="http://schemas.openxmlformats.org/drawingml/2006/wordprocessingDrawing" xmlns:w10="urn:schemas-microsoft-com:office:word" xmlns:w="http://schemas.openxmlformats.org/wordprocessingml/2006/main" xmlns:w14="http://schemas.microsoft.com/office/word/2010/wordml" xmlns:w15="http://schemas.microsoft.com/office/word/2012/wordml" xmlns:w16cid="http://schemas.microsoft.com/office/word/2016/wordml/cid" xmlns:w16se="http://schemas.microsoft.com/office/word/2015/wordml/symex" xmlns:wpg="http://schemas.microsoft.com/office/word/2010/wordprocessingGroup" xmlns:wpi="http://schemas.microsoft.com/office/word/2010/wordprocessingInk" xmlns:wne="http://schemas.microsoft.com/office/word/2006/wordml" xmlns:wps="http://schemas.microsoft.com/office/word/2010/wordprocessingShape" mc:Ignorable="w14 w15 w16se w16cid wp14">
+<w:footnotes xmlns:wpc="http://schemas.microsoft.com/office/word/2010/wordprocessingCanvas" xmlns:cx="http://schemas.microsoft.com/office/drawing/2014/chartex" xmlns:cx1="http://schemas.microsoft.com/office/drawing/2015/9/8/chartex" xmlns:mc="http://schemas.openxmlformats.org/markup-compatibility/2006" xmlns:o="urn:schemas-microsoft-com:office:office" xmlns:r="http://schemas.openxmlformats.org/officeDocument/2006/relationships" xmlns:m="http://schemas.openxmlformats.org/officeDocument/2006/math" xmlns:v="urn:schemas-microsoft-com:vml" xmlns:wp14="http://schemas.microsoft.com/office/word/2010/wordprocessingDrawing" xmlns:wp="http://schemas.openxmlformats.org/drawingml/2006/wordprocessingDrawing" xmlns:w10="urn:schemas-microsoft-com:office:word" xmlns:w="http://schemas.openxmlformats.org/wordprocessingml/2006/main" xmlns:w14="http://schemas.microsoft.com/office/word/2010/wordml" xmlns:w15="http://schemas.microsoft.com/office/word/2012/wordml" xmlns:w16se="http://schemas.microsoft.com/office/word/2015/wordml/symex" xmlns:wpg="http://schemas.microsoft.com/office/word/2010/wordprocessingGroup" xmlns:wpi="http://schemas.microsoft.com/office/word/2010/wordprocessingInk" xmlns:wne="http://schemas.microsoft.com/office/word/2006/wordml" xmlns:wps="http://schemas.microsoft.com/office/word/2010/wordprocessingShape" mc:Ignorable="w14 w15 w16se wp14">
   <w:footnote w:type="separator" w:id="-1">
     <w:p>
       <w:pPr>
@@ -140,7 +194,7 @@
 </file>
 
 <file path=word/numbering.xml><?xml version="1.0" encoding="utf-8"?>
-<w:numbering xmlns:wpc="http://schemas.microsoft.com/office/word/2010/wordprocessingCanvas" xmlns:cx="http://schemas.microsoft.com/office/drawing/2014/chartex" xmlns:cx1="http://schemas.microsoft.com/office/drawing/2015/9/8/chartex" xmlns:cx2="http://schemas.microsoft.com/office/drawing/2015/10/21/chartex" xmlns:cx3="http://schemas.microsoft.com/office/drawing/2016/5/9/chartex" xmlns:cx4="http://schemas.microsoft.com/office/drawing/2016/5/10/chartex" xmlns:cx5="http://schemas.microsoft.com/office/drawing/2016/5/11/chartex" xmlns:cx6="http://schemas.microsoft.com/office/drawing/2016/5/12/chartex" xmlns:cx7="http://schemas.microsoft.com/office/drawing/2016/5/13/chartex" xmlns:cx8="http://schemas.microsoft.com/office/drawing/2016/5/14/chartex" xmlns:mc="http://schemas.openxmlformats.org/markup-compatibility/2006" xmlns:aink="http://schemas.microsoft.com/office/drawing/2016/ink" xmlns:am3d="http://schemas.microsoft.com/office/drawing/2017/model3d" xmlns:o="urn:schemas-microsoft-com:office:office" xmlns:r="http://schemas.openxmlformats.org/officeDocument/2006/relationships" xmlns:m="http://schemas.openxmlformats.org/officeDocument/2006/math" xmlns:v="urn:schemas-microsoft-com:vml" xmlns:wp14="http://schemas.microsoft.com/office/word/2010/wordprocessingDrawing" xmlns:wp="http://schemas.openxmlformats.org/drawingml/2006/wordprocessingDrawing" xmlns:w10="urn:schemas-microsoft-com:office:word" xmlns:w="http://schemas.openxmlformats.org/wordprocessingml/2006/main" xmlns:w14="http://schemas.microsoft.com/office/word/2010/wordml" xmlns:w15="http://schemas.microsoft.com/office/word/2012/wordml" xmlns:w16cid="http://schemas.microsoft.com/office/word/2016/wordml/cid" xmlns:w16se="http://schemas.microsoft.com/office/word/2015/wordml/symex" xmlns:wpg="http://schemas.microsoft.com/office/word/2010/wordprocessingGroup" xmlns:wpi="http://schemas.microsoft.com/office/word/2010/wordprocessingInk" xmlns:wne="http://schemas.microsoft.com/office/word/2006/wordml" xmlns:wps="http://schemas.microsoft.com/office/word/2010/wordprocessingShape" mc:Ignorable="w14 w15 w16se w16cid wp14">
+<w:numbering xmlns:wpc="http://schemas.microsoft.com/office/word/2010/wordprocessingCanvas" xmlns:cx="http://schemas.microsoft.com/office/drawing/2014/chartex" xmlns:cx1="http://schemas.microsoft.com/office/drawing/2015/9/8/chartex" xmlns:mc="http://schemas.openxmlformats.org/markup-compatibility/2006" xmlns:o="urn:schemas-microsoft-com:office:office" xmlns:r="http://schemas.openxmlformats.org/officeDocument/2006/relationships" xmlns:m="http://schemas.openxmlformats.org/officeDocument/2006/math" xmlns:v="urn:schemas-microsoft-com:vml" xmlns:wp14="http://schemas.microsoft.com/office/word/2010/wordprocessingDrawing" xmlns:wp="http://schemas.openxmlformats.org/drawingml/2006/wordprocessingDrawing" xmlns:w10="urn:schemas-microsoft-com:office:word" xmlns:w="http://schemas.openxmlformats.org/wordprocessingml/2006/main" xmlns:w14="http://schemas.microsoft.com/office/word/2010/wordml" xmlns:w15="http://schemas.microsoft.com/office/word/2012/wordml" xmlns:w16se="http://schemas.microsoft.com/office/word/2015/wordml/symex" xmlns:wpg="http://schemas.microsoft.com/office/word/2010/wordprocessingGroup" xmlns:wpi="http://schemas.microsoft.com/office/word/2010/wordprocessingInk" xmlns:wne="http://schemas.microsoft.com/office/word/2006/wordml" xmlns:wps="http://schemas.microsoft.com/office/word/2010/wordprocessingShape" mc:Ignorable="w14 w15 w16se wp14">
   <w:abstractNum w:abstractNumId="0" w15:restartNumberingAfterBreak="0">
     <w:nsid w:val="043C1A9E"/>
     <w:multiLevelType w:val="hybridMultilevel"/>
@@ -242,7 +296,7 @@
         <w:rFonts w:ascii="Calibri" w:eastAsiaTheme="minorHAnsi" w:hAnsi="Calibri" w:cs="Calibri" w:hint="default"/>
       </w:rPr>
     </w:lvl>
-    <w:lvl w:ilvl="1" w:tplc="04090003" w:tentative="1">
+    <w:lvl w:ilvl="1" w:tplc="04090003">
       <w:start w:val="1"/>
       <w:numFmt w:val="bullet"/>
       <w:lvlText w:val="o"/>
@@ -254,7 +308,7 @@
         <w:rFonts w:ascii="Courier New" w:hAnsi="Courier New" w:cs="Courier New" w:hint="default"/>
       </w:rPr>
     </w:lvl>
-    <w:lvl w:ilvl="2" w:tplc="04090005" w:tentative="1">
+    <w:lvl w:ilvl="2" w:tplc="04090005">
       <w:start w:val="1"/>
       <w:numFmt w:val="bullet"/>
       <w:lvlText w:val=""/>
@@ -527,7 +581,7 @@
 </file>
 
 <file path=word/styles.xml><?xml version="1.0" encoding="utf-8"?>
-<w:styles xmlns:mc="http://schemas.openxmlformats.org/markup-compatibility/2006" xmlns:r="http://schemas.openxmlformats.org/officeDocument/2006/relationships" xmlns:w="http://schemas.openxmlformats.org/wordprocessingml/2006/main" xmlns:w14="http://schemas.microsoft.com/office/word/2010/wordml" xmlns:w15="http://schemas.microsoft.com/office/word/2012/wordml" xmlns:w16cid="http://schemas.microsoft.com/office/word/2016/wordml/cid" xmlns:w16se="http://schemas.microsoft.com/office/word/2015/wordml/symex" mc:Ignorable="w14 w15 w16se w16cid">
+<w:styles xmlns:mc="http://schemas.openxmlformats.org/markup-compatibility/2006" xmlns:r="http://schemas.openxmlformats.org/officeDocument/2006/relationships" xmlns:w="http://schemas.openxmlformats.org/wordprocessingml/2006/main" xmlns:w14="http://schemas.microsoft.com/office/word/2010/wordml" xmlns:w15="http://schemas.microsoft.com/office/word/2012/wordml" xmlns:w16se="http://schemas.microsoft.com/office/word/2015/wordml/symex" mc:Ignorable="w14 w15 w16se">
   <w:docDefaults>
     <w:rPrDefault>
       <w:rPr>
@@ -543,7 +597,7 @@
       </w:pPr>
     </w:pPrDefault>
   </w:docDefaults>
-  <w:latentStyles w:defLockedState="0" w:defUIPriority="99" w:defSemiHidden="0" w:defUnhideWhenUsed="0" w:defQFormat="0" w:count="375">
+  <w:latentStyles w:defLockedState="0" w:defUIPriority="99" w:defSemiHidden="0" w:defUnhideWhenUsed="0" w:defQFormat="0" w:count="371">
     <w:lsdException w:name="Normal" w:uiPriority="0" w:qFormat="1"/>
     <w:lsdException w:name="heading 1" w:uiPriority="9" w:qFormat="1"/>
     <w:lsdException w:name="heading 2" w:semiHidden="1" w:uiPriority="9" w:unhideWhenUsed="1" w:qFormat="1"/>
@@ -915,10 +969,6 @@
     <w:lsdException w:name="List Table 5 Dark Accent 6" w:uiPriority="50"/>
     <w:lsdException w:name="List Table 6 Colorful Accent 6" w:uiPriority="51"/>
     <w:lsdException w:name="List Table 7 Colorful Accent 6" w:uiPriority="52"/>
-    <w:lsdException w:name="Mention" w:semiHidden="1" w:unhideWhenUsed="1"/>
-    <w:lsdException w:name="Smart Hyperlink" w:semiHidden="1" w:unhideWhenUsed="1"/>
-    <w:lsdException w:name="Hashtag" w:semiHidden="1" w:unhideWhenUsed="1"/>
-    <w:lsdException w:name="Unresolved Mention" w:semiHidden="1" w:unhideWhenUsed="1"/>
   </w:latentStyles>
   <w:style w:type="paragraph" w:default="1" w:styleId="Normal">
     <w:name w:val="Normal"/>

</xml_diff>